<commit_message>
worker/Language:add Spidermonkey Webkit DartVM Go Micro-runtime
</commit_message>
<xml_diff>
--- a/riscv-ecosystem-trackingDemo/worker/Language/DartVM.docx
+++ b/riscv-ecosystem-trackingDemo/worker/Language/DartVM.docx
@@ -17,6 +17,7 @@
           <w:szCs w:val="36"/>
         </w:rPr>
       </w:pPr>
+      <w:proofErr w:type="spellStart"/>
       <w:r>
         <w:rPr>
           <w:rFonts w:ascii="Segoe UI" w:hAnsi="Segoe UI" w:cs="Segoe UI"/>
@@ -27,8 +28,9 @@
           <w:sz w:val="36"/>
           <w:szCs w:val="36"/>
         </w:rPr>
-        <w:t>OpenJDK</w:t>
-      </w:r>
+        <w:t>DartVM</w:t>
+      </w:r>
+      <w:proofErr w:type="spellEnd"/>
     </w:p>
     <w:p>
       <w:pPr>
@@ -65,17 +67,17 @@
           <w:szCs w:val="21"/>
           <w:shd w:val="clear" w:color="auto" w:fill="FFFFFF"/>
         </w:rPr>
-        <w:t>OpenJDK</w:t>
-      </w:r>
-      <w:r>
-        <w:rPr>
-          <w:rFonts w:ascii="Segoe UI" w:hAnsi="Segoe UI" w:cs="Segoe UI" w:hint="eastAsia"/>
+        <w:t xml:space="preserve">Dart </w:t>
+      </w:r>
+      <w:r>
+        <w:rPr>
+          <w:rFonts w:ascii="Segoe UI" w:hAnsi="Segoe UI" w:cs="Segoe UI"/>
           <w:color w:val="172B4D"/>
           <w:sz w:val="21"/>
           <w:szCs w:val="21"/>
           <w:shd w:val="clear" w:color="auto" w:fill="FFFFFF"/>
         </w:rPr>
-        <w:t>是</w:t>
+        <w:t>是一种开源、可扩展的编程语言，具有强大的库和运行时间，用于构建</w:t>
       </w:r>
       <w:r>
         <w:rPr>
@@ -85,18 +87,31 @@
           <w:szCs w:val="21"/>
           <w:shd w:val="clear" w:color="auto" w:fill="FFFFFF"/>
         </w:rPr>
-        <w:t>Java</w:t>
-      </w:r>
-      <w:r>
-        <w:rPr>
-          <w:rFonts w:ascii="Segoe UI" w:hAnsi="Segoe UI" w:cs="Segoe UI" w:hint="eastAsia"/>
+        <w:t xml:space="preserve"> Web</w:t>
+      </w:r>
+      <w:r>
+        <w:rPr>
+          <w:rFonts w:ascii="Segoe UI" w:hAnsi="Segoe UI" w:cs="Segoe UI"/>
           <w:color w:val="172B4D"/>
           <w:sz w:val="21"/>
           <w:szCs w:val="21"/>
           <w:shd w:val="clear" w:color="auto" w:fill="FFFFFF"/>
         </w:rPr>
-        <w:t>平台（</w:t>
-      </w:r>
+        <w:t>、服务器和移动应用。</w:t>
+      </w:r>
+    </w:p>
+    <w:p>
+      <w:pPr>
+        <w:pStyle w:val="a4"/>
+        <w:shd w:val="clear" w:color="auto" w:fill="FFFFFF"/>
+        <w:spacing w:before="150" w:beforeAutospacing="0" w:after="0" w:afterAutospacing="0"/>
+        <w:rPr>
+          <w:rFonts w:ascii="Segoe UI" w:hAnsi="Segoe UI" w:cs="Segoe UI"/>
+          <w:color w:val="172B4D"/>
+          <w:sz w:val="21"/>
+          <w:szCs w:val="21"/>
+        </w:rPr>
+      </w:pPr>
       <w:r>
         <w:rPr>
           <w:rFonts w:ascii="Segoe UI" w:hAnsi="Segoe UI" w:cs="Segoe UI"/>
@@ -105,91 +120,75 @@
           <w:szCs w:val="21"/>
           <w:shd w:val="clear" w:color="auto" w:fill="FFFFFF"/>
         </w:rPr>
-        <w:t>Java SE</w:t>
+        <w:t>Dart</w:t>
       </w:r>
       <w:r>
         <w:rPr>
           <w:rFonts w:ascii="Segoe UI" w:hAnsi="Segoe UI" w:cs="Segoe UI" w:hint="eastAsia"/>
+          <w:color w:val="172B4D"/>
+          <w:sz w:val="21"/>
+          <w:szCs w:val="21"/>
+        </w:rPr>
+        <w:t>主页</w:t>
+      </w:r>
+      <w:r>
+        <w:fldChar w:fldCharType="begin"/>
+      </w:r>
+      <w:r>
+        <w:instrText xml:space="preserve"> HYPERLINK "https://openjdk.java.net/projects/jdk/" </w:instrText>
+      </w:r>
+      <w:r>
+        <w:fldChar w:fldCharType="separate"/>
+      </w:r>
+      <w:r>
+        <w:rPr>
+          <w:rStyle w:val="a3"/>
+          <w:rFonts w:ascii="Segoe UI" w:hAnsi="Segoe UI" w:cs="Segoe UI"/>
+          <w:sz w:val="21"/>
+          <w:szCs w:val="21"/>
+        </w:rPr>
+        <w:t>https://dart.dev/</w:t>
+      </w:r>
+      <w:r>
+        <w:rPr>
+          <w:rStyle w:val="a3"/>
+          <w:rFonts w:ascii="Segoe UI" w:hAnsi="Segoe UI" w:cs="Segoe UI"/>
+          <w:sz w:val="21"/>
+          <w:szCs w:val="21"/>
+        </w:rPr>
+        <w:fldChar w:fldCharType="end"/>
+      </w:r>
+    </w:p>
+    <w:p>
+      <w:pPr>
+        <w:pStyle w:val="a4"/>
+        <w:shd w:val="clear" w:color="auto" w:fill="FFFFFF"/>
+        <w:spacing w:before="150" w:beforeAutospacing="0" w:after="0" w:afterAutospacing="0"/>
+        <w:rPr>
+          <w:rFonts w:ascii="Segoe UI" w:hAnsi="Segoe UI" w:cs="Segoe UI"/>
+          <w:color w:val="172B4D"/>
+          <w:sz w:val="21"/>
+          <w:szCs w:val="21"/>
+        </w:rPr>
+      </w:pPr>
+      <w:r>
+        <w:rPr>
+          <w:rFonts w:ascii="Segoe UI" w:hAnsi="Segoe UI" w:cs="Segoe UI"/>
           <w:color w:val="172B4D"/>
           <w:sz w:val="21"/>
           <w:szCs w:val="21"/>
           <w:shd w:val="clear" w:color="auto" w:fill="FFFFFF"/>
         </w:rPr>
-        <w:t>）的开源实现。</w:t>
-      </w:r>
-    </w:p>
-    <w:p>
-      <w:pPr>
-        <w:pStyle w:val="a4"/>
-        <w:shd w:val="clear" w:color="auto" w:fill="FFFFFF"/>
-        <w:spacing w:before="150" w:beforeAutospacing="0" w:after="0" w:afterAutospacing="0"/>
+        <w:t>Dart</w:t>
+      </w:r>
+      <w:r>
         <w:rPr>
           <w:rFonts w:ascii="Segoe UI" w:hAnsi="Segoe UI" w:cs="Segoe UI"/>
           <w:color w:val="172B4D"/>
           <w:sz w:val="21"/>
           <w:szCs w:val="21"/>
         </w:rPr>
-      </w:pPr>
-      <w:r>
-        <w:rPr>
-          <w:rFonts w:ascii="Segoe UI" w:hAnsi="Segoe UI" w:cs="Segoe UI"/>
-          <w:color w:val="172B4D"/>
-          <w:sz w:val="21"/>
-          <w:szCs w:val="21"/>
-        </w:rPr>
-        <w:t>OpenJDK</w:t>
-      </w:r>
-      <w:r>
-        <w:rPr>
-          <w:rFonts w:ascii="Segoe UI" w:hAnsi="Segoe UI" w:cs="Segoe UI" w:hint="eastAsia"/>
-          <w:color w:val="172B4D"/>
-          <w:sz w:val="21"/>
-          <w:szCs w:val="21"/>
-        </w:rPr>
-        <w:t>主页</w:t>
-      </w:r>
-      <w:r>
-        <w:fldChar w:fldCharType="begin"/>
-      </w:r>
-      <w:r>
-        <w:instrText xml:space="preserve"> HYPERLINK "https://openjdk.java.net/projects/jdk/" </w:instrText>
-      </w:r>
-      <w:r>
-        <w:fldChar w:fldCharType="separate"/>
-      </w:r>
-      <w:r>
-        <w:rPr>
-          <w:rStyle w:val="a3"/>
-          <w:rFonts w:ascii="Segoe UI" w:hAnsi="Segoe UI" w:cs="Segoe UI"/>
-          <w:sz w:val="21"/>
-          <w:szCs w:val="21"/>
-        </w:rPr>
-        <w:t>https://openjdk.java.net/projects/jdk/</w:t>
-      </w:r>
-      <w:r>
-        <w:fldChar w:fldCharType="end"/>
-      </w:r>
-    </w:p>
-    <w:p>
-      <w:pPr>
-        <w:pStyle w:val="a4"/>
-        <w:shd w:val="clear" w:color="auto" w:fill="FFFFFF"/>
-        <w:spacing w:before="150" w:beforeAutospacing="0" w:after="0" w:afterAutospacing="0"/>
-        <w:rPr>
-          <w:rFonts w:ascii="Segoe UI" w:hAnsi="Segoe UI" w:cs="Segoe UI"/>
-          <w:color w:val="172B4D"/>
-          <w:sz w:val="21"/>
-          <w:szCs w:val="21"/>
-        </w:rPr>
-      </w:pPr>
-      <w:r>
-        <w:rPr>
-          <w:rFonts w:ascii="Segoe UI" w:hAnsi="Segoe UI" w:cs="Segoe UI"/>
-          <w:color w:val="172B4D"/>
-          <w:sz w:val="21"/>
-          <w:szCs w:val="21"/>
-        </w:rPr>
-        <w:t xml:space="preserve">OpenJDK </w:t>
+        <w:t xml:space="preserve"> </w:t>
       </w:r>
       <w:proofErr w:type="spellStart"/>
       <w:r>
@@ -228,7 +227,7 @@
             <w:sz w:val="21"/>
             <w:szCs w:val="21"/>
           </w:rPr>
-          <w:t>https://github.com/openjdk/jdk</w:t>
+          <w:t xml:space="preserve">https://github.com/dart-lang </w:t>
         </w:r>
       </w:hyperlink>
     </w:p>
@@ -288,59 +287,12 @@
           <w:szCs w:val="21"/>
         </w:rPr>
       </w:pPr>
-      <w:hyperlink r:id="rId6" w:history="1">
-        <w:r>
-          <w:rPr>
-            <w:rStyle w:val="a3"/>
-            <w:rFonts w:ascii="Segoe UI" w:hAnsi="Segoe UI" w:cs="Segoe UI" w:hint="eastAsia"/>
-            <w:shd w:val="clear" w:color="auto" w:fill="FFFFFF"/>
-          </w:rPr>
-          <w:t>毕昇</w:t>
-        </w:r>
-        <w:r>
-          <w:rPr>
-            <w:rStyle w:val="a3"/>
-            <w:rFonts w:ascii="Segoe UI" w:hAnsi="Segoe UI" w:cs="Segoe UI"/>
-            <w:shd w:val="clear" w:color="auto" w:fill="FFFFFF"/>
-          </w:rPr>
-          <w:t>JDK</w:t>
-        </w:r>
-      </w:hyperlink>
-    </w:p>
-    <w:p>
-      <w:pPr>
-        <w:widowControl/>
-        <w:numPr>
-          <w:ilvl w:val="0"/>
-          <w:numId w:val="1"/>
-        </w:numPr>
-        <w:shd w:val="clear" w:color="auto" w:fill="FFFFFF"/>
-        <w:spacing w:before="100" w:beforeAutospacing="1" w:after="100" w:afterAutospacing="1"/>
-        <w:jc w:val="left"/>
-        <w:rPr>
-          <w:rFonts w:ascii="Segoe UI" w:hAnsi="Segoe UI" w:cs="Segoe UI"/>
-          <w:color w:val="172B4D"/>
-          <w:szCs w:val="21"/>
-        </w:rPr>
-      </w:pPr>
-      <w:hyperlink r:id="rId7" w:history="1">
-        <w:r>
-          <w:rPr>
-            <w:rStyle w:val="a3"/>
-            <w:rFonts w:ascii="Segoe UI" w:hAnsi="Segoe UI" w:cs="Segoe UI"/>
-            <w:szCs w:val="21"/>
-          </w:rPr>
-          <w:t>PLCT</w:t>
-        </w:r>
-        <w:r>
-          <w:rPr>
-            <w:rStyle w:val="a3"/>
-            <w:rFonts w:ascii="Segoe UI" w:hAnsi="Segoe UI" w:cs="Segoe UI" w:hint="eastAsia"/>
-            <w:szCs w:val="21"/>
-          </w:rPr>
-          <w:t>实验室</w:t>
-        </w:r>
-      </w:hyperlink>
+      <w:r>
+        <w:rPr>
+          <w:rFonts w:hint="eastAsia"/>
+        </w:rPr>
+        <w:t>待定</w:t>
+      </w:r>
     </w:p>
     <w:p>
       <w:pPr>
@@ -377,6 +329,7 @@
           <w:ilvl w:val="0"/>
           <w:numId w:val="2"/>
         </w:numPr>
+        <w:spacing w:before="240"/>
         <w:ind w:right="480"/>
         <w:jc w:val="left"/>
         <w:rPr>
@@ -386,16 +339,53 @@
           <w:szCs w:val="20"/>
         </w:rPr>
       </w:pPr>
-      <w:hyperlink r:id="rId8" w:history="1">
+      <w:r>
+        <w:rPr>
+          <w:rFonts w:ascii="Verdana" w:hAnsi="Verdana" w:hint="eastAsia"/>
+          <w:color w:val="000000"/>
+          <w:sz w:val="20"/>
+          <w:szCs w:val="20"/>
+        </w:rPr>
+        <w:t>Dart</w:t>
+      </w:r>
+      <w:r>
+        <w:rPr>
+          <w:rFonts w:ascii="Verdana" w:hAnsi="Verdana" w:hint="eastAsia"/>
+          <w:color w:val="000000"/>
+          <w:sz w:val="20"/>
+          <w:szCs w:val="20"/>
+        </w:rPr>
+        <w:t>的</w:t>
+      </w:r>
+      <w:proofErr w:type="spellStart"/>
+      <w:r>
+        <w:rPr>
+          <w:rFonts w:ascii="Verdana" w:hAnsi="Verdana" w:hint="eastAsia"/>
+          <w:color w:val="000000"/>
+          <w:sz w:val="20"/>
+          <w:szCs w:val="20"/>
+        </w:rPr>
+        <w:t>sdk</w:t>
+      </w:r>
+      <w:proofErr w:type="spellEnd"/>
+      <w:r>
+        <w:rPr>
+          <w:rFonts w:ascii="Verdana" w:hAnsi="Verdana" w:hint="eastAsia"/>
+          <w:color w:val="000000"/>
+          <w:sz w:val="20"/>
+          <w:szCs w:val="20"/>
+        </w:rPr>
+        <w:t>最新发布版本为</w:t>
+      </w:r>
+      <w:hyperlink r:id="rId6" w:history="1">
         <w:r>
           <w:rPr>
             <w:rStyle w:val="a3"/>
             <w:rFonts w:ascii="Verdana" w:hAnsi="Verdana"/>
-            <w:color w:val="437291"/>
             <w:sz w:val="20"/>
             <w:szCs w:val="20"/>
           </w:rPr>
-          <w:t>10</w:t>
+          <w:t>analyzer-0.33.1</w:t>
         </w:r>
       </w:hyperlink>
       <w:r>
@@ -405,16 +395,16 @@
           <w:sz w:val="20"/>
           <w:szCs w:val="20"/>
         </w:rPr>
-        <w:t>（</w:t>
-      </w:r>
-      <w:r>
-        <w:rPr>
-          <w:rFonts w:ascii="Verdana" w:hAnsi="Verdana"/>
-          <w:color w:val="000000"/>
-          <w:sz w:val="20"/>
-          <w:szCs w:val="20"/>
-        </w:rPr>
-        <w:t>GA 2018/03/20</w:t>
+        <w:t>版本（</w:t>
+      </w:r>
+      <w:r>
+        <w:rPr>
+          <w:rFonts w:ascii="Segoe UI" w:hAnsi="Segoe UI" w:cs="Segoe UI"/>
+          <w:color w:val="586069"/>
+          <w:szCs w:val="21"/>
+          <w:shd w:val="clear" w:color="auto" w:fill="FFFFFF"/>
+        </w:rPr>
+        <w:t>26 Oct 2018</w:t>
       </w:r>
       <w:r>
         <w:rPr>
@@ -425,35 +415,6 @@
         </w:rPr>
         <w:t>）</w:t>
       </w:r>
-    </w:p>
-    <w:p>
-      <w:pPr>
-        <w:widowControl/>
-        <w:numPr>
-          <w:ilvl w:val="0"/>
-          <w:numId w:val="2"/>
-        </w:numPr>
-        <w:ind w:right="480"/>
-        <w:jc w:val="left"/>
-        <w:rPr>
-          <w:rFonts w:ascii="Verdana" w:hAnsi="Verdana"/>
-          <w:color w:val="000000"/>
-          <w:sz w:val="20"/>
-          <w:szCs w:val="20"/>
-        </w:rPr>
-      </w:pPr>
-      <w:hyperlink r:id="rId9" w:history="1">
-        <w:r>
-          <w:rPr>
-            <w:rStyle w:val="a3"/>
-            <w:rFonts w:ascii="Verdana" w:hAnsi="Verdana"/>
-            <w:color w:val="437291"/>
-            <w:sz w:val="20"/>
-            <w:szCs w:val="20"/>
-          </w:rPr>
-          <w:t>11</w:t>
-        </w:r>
-      </w:hyperlink>
       <w:r>
         <w:rPr>
           <w:rFonts w:ascii="Verdana" w:hAnsi="Verdana" w:hint="eastAsia"/>
@@ -461,519 +422,66 @@
           <w:sz w:val="20"/>
           <w:szCs w:val="20"/>
         </w:rPr>
-        <w:t>（</w:t>
-      </w:r>
-      <w:r>
-        <w:rPr>
-          <w:rFonts w:ascii="Verdana" w:hAnsi="Verdana"/>
-          <w:color w:val="000000"/>
-          <w:sz w:val="20"/>
-          <w:szCs w:val="20"/>
-        </w:rPr>
-        <w:t>GA 2018/09/25</w:t>
-      </w:r>
-      <w:r>
-        <w:rPr>
-          <w:rFonts w:ascii="Verdana" w:hAnsi="Verdana" w:hint="eastAsia"/>
-          <w:color w:val="000000"/>
-          <w:sz w:val="20"/>
-          <w:szCs w:val="20"/>
-        </w:rPr>
-        <w:t>）</w:t>
+        <w:t>。</w:t>
       </w:r>
     </w:p>
     <w:p>
       <w:pPr>
-        <w:widowControl/>
-        <w:numPr>
-          <w:ilvl w:val="0"/>
-          <w:numId w:val="2"/>
-        </w:numPr>
-        <w:ind w:right="480"/>
-        <w:jc w:val="left"/>
-        <w:rPr>
-          <w:rFonts w:ascii="Verdana" w:hAnsi="Verdana"/>
-          <w:color w:val="000000"/>
-          <w:sz w:val="20"/>
-          <w:szCs w:val="20"/>
-        </w:rPr>
-      </w:pPr>
-      <w:hyperlink r:id="rId10" w:history="1">
+        <w:pStyle w:val="2"/>
+        <w:shd w:val="clear" w:color="auto" w:fill="FFFFFF"/>
+        <w:spacing w:before="450" w:after="0"/>
+        <w:rPr>
+          <w:rFonts w:ascii="Segoe UI" w:hAnsi="Segoe UI" w:cs="Segoe UI"/>
+          <w:b w:val="0"/>
+          <w:bCs w:val="0"/>
+          <w:color w:val="172B4D"/>
+          <w:spacing w:val="-2"/>
+          <w:sz w:val="30"/>
+          <w:szCs w:val="30"/>
+        </w:rPr>
+      </w:pPr>
+      <w:r>
+        <w:rPr>
+          <w:rFonts w:ascii="Segoe UI" w:hAnsi="Segoe UI" w:cs="Segoe UI"/>
+          <w:b w:val="0"/>
+          <w:bCs w:val="0"/>
+          <w:color w:val="172B4D"/>
+          <w:spacing w:val="-2"/>
+          <w:sz w:val="30"/>
+          <w:szCs w:val="30"/>
+        </w:rPr>
+        <w:t>RISC-V</w:t>
+      </w:r>
+      <w:r>
+        <w:rPr>
+          <w:rFonts w:ascii="Segoe UI" w:hAnsi="Segoe UI" w:cs="Segoe UI" w:hint="eastAsia"/>
+          <w:b w:val="0"/>
+          <w:bCs w:val="0"/>
+          <w:color w:val="172B4D"/>
+          <w:spacing w:val="-2"/>
+          <w:sz w:val="30"/>
+          <w:szCs w:val="30"/>
+        </w:rPr>
+        <w:t>状态</w:t>
+      </w:r>
+    </w:p>
+    <w:p>
+      <w:r>
+        <w:rPr>
+          <w:rFonts w:hint="eastAsia"/>
+        </w:rPr>
+        <w:t xml:space="preserve">该项目处于立项计划中，参见 </w:t>
+      </w:r>
+      <w:hyperlink r:id="rId7" w:tgtFrame="_blank" w:history="1">
         <w:r>
           <w:rPr>
             <w:rStyle w:val="a3"/>
-            <w:rFonts w:ascii="Verdana" w:hAnsi="Verdana"/>
-            <w:color w:val="437291"/>
-            <w:sz w:val="20"/>
-            <w:szCs w:val="20"/>
           </w:rPr>
-          <w:t>12</w:t>
+          <w:t>https://github.com/dart-lang/sdk/issues/38587</w:t>
         </w:r>
       </w:hyperlink>
-      <w:r>
-        <w:rPr>
-          <w:rFonts w:ascii="Verdana" w:hAnsi="Verdana" w:hint="eastAsia"/>
-          <w:color w:val="000000"/>
-          <w:sz w:val="20"/>
-          <w:szCs w:val="20"/>
-        </w:rPr>
-        <w:t>（</w:t>
-      </w:r>
-      <w:r>
-        <w:rPr>
-          <w:rFonts w:ascii="Verdana" w:hAnsi="Verdana"/>
-          <w:color w:val="000000"/>
-          <w:sz w:val="20"/>
-          <w:szCs w:val="20"/>
-        </w:rPr>
-        <w:t>GA 2019/03/19</w:t>
-      </w:r>
-      <w:r>
-        <w:rPr>
-          <w:rFonts w:ascii="Verdana" w:hAnsi="Verdana" w:hint="eastAsia"/>
-          <w:color w:val="000000"/>
-          <w:sz w:val="20"/>
-          <w:szCs w:val="20"/>
-        </w:rPr>
-        <w:t>）</w:t>
-      </w:r>
     </w:p>
-    <w:p>
-      <w:pPr>
-        <w:widowControl/>
-        <w:numPr>
-          <w:ilvl w:val="0"/>
-          <w:numId w:val="2"/>
-        </w:numPr>
-        <w:ind w:right="480"/>
-        <w:jc w:val="left"/>
-        <w:rPr>
-          <w:rFonts w:ascii="Verdana" w:hAnsi="Verdana"/>
-          <w:color w:val="000000"/>
-          <w:sz w:val="20"/>
-          <w:szCs w:val="20"/>
-        </w:rPr>
-      </w:pPr>
-      <w:hyperlink r:id="rId11" w:history="1">
-        <w:r>
-          <w:rPr>
-            <w:rStyle w:val="a3"/>
-            <w:rFonts w:ascii="Verdana" w:hAnsi="Verdana"/>
-            <w:color w:val="437291"/>
-            <w:sz w:val="20"/>
-            <w:szCs w:val="20"/>
-          </w:rPr>
-          <w:t>13</w:t>
-        </w:r>
-      </w:hyperlink>
-      <w:r>
-        <w:rPr>
-          <w:rFonts w:ascii="Verdana" w:hAnsi="Verdana" w:hint="eastAsia"/>
-          <w:color w:val="000000"/>
-          <w:sz w:val="20"/>
-          <w:szCs w:val="20"/>
-        </w:rPr>
-        <w:t>（</w:t>
-      </w:r>
-      <w:r>
-        <w:rPr>
-          <w:rFonts w:ascii="Verdana" w:hAnsi="Verdana"/>
-          <w:color w:val="000000"/>
-          <w:sz w:val="20"/>
-          <w:szCs w:val="20"/>
-        </w:rPr>
-        <w:t>GA 2019/09/17</w:t>
-      </w:r>
-      <w:r>
-        <w:rPr>
-          <w:rFonts w:ascii="Verdana" w:hAnsi="Verdana" w:hint="eastAsia"/>
-          <w:color w:val="000000"/>
-          <w:sz w:val="20"/>
-          <w:szCs w:val="20"/>
-        </w:rPr>
-        <w:t>）</w:t>
-      </w:r>
-    </w:p>
-    <w:p>
-      <w:pPr>
-        <w:widowControl/>
-        <w:numPr>
-          <w:ilvl w:val="0"/>
-          <w:numId w:val="2"/>
-        </w:numPr>
-        <w:ind w:right="480"/>
-        <w:jc w:val="left"/>
-        <w:rPr>
-          <w:rFonts w:ascii="Verdana" w:hAnsi="Verdana"/>
-          <w:color w:val="000000"/>
-          <w:sz w:val="20"/>
-          <w:szCs w:val="20"/>
-        </w:rPr>
-      </w:pPr>
-      <w:hyperlink r:id="rId12" w:history="1">
-        <w:r>
-          <w:rPr>
-            <w:rStyle w:val="a3"/>
-            <w:rFonts w:ascii="Verdana" w:hAnsi="Verdana"/>
-            <w:color w:val="437291"/>
-            <w:sz w:val="20"/>
-            <w:szCs w:val="20"/>
-          </w:rPr>
-          <w:t>14</w:t>
-        </w:r>
-      </w:hyperlink>
-      <w:r>
-        <w:rPr>
-          <w:rFonts w:ascii="Verdana" w:hAnsi="Verdana" w:hint="eastAsia"/>
-          <w:color w:val="000000"/>
-          <w:sz w:val="20"/>
-          <w:szCs w:val="20"/>
-        </w:rPr>
-        <w:t>（</w:t>
-      </w:r>
-      <w:r>
-        <w:rPr>
-          <w:rFonts w:ascii="Verdana" w:hAnsi="Verdana"/>
-          <w:color w:val="000000"/>
-          <w:sz w:val="20"/>
-          <w:szCs w:val="20"/>
-        </w:rPr>
-        <w:t>GA 2020/03/17</w:t>
-      </w:r>
-      <w:r>
-        <w:rPr>
-          <w:rFonts w:ascii="Verdana" w:hAnsi="Verdana" w:hint="eastAsia"/>
-          <w:color w:val="000000"/>
-          <w:sz w:val="20"/>
-          <w:szCs w:val="20"/>
-        </w:rPr>
-        <w:t>）</w:t>
-      </w:r>
-    </w:p>
-    <w:p>
-      <w:pPr>
-        <w:widowControl/>
-        <w:numPr>
-          <w:ilvl w:val="0"/>
-          <w:numId w:val="2"/>
-        </w:numPr>
-        <w:ind w:right="480"/>
-        <w:jc w:val="left"/>
-        <w:rPr>
-          <w:rFonts w:ascii="Verdana" w:hAnsi="Verdana"/>
-          <w:color w:val="000000"/>
-          <w:sz w:val="20"/>
-          <w:szCs w:val="20"/>
-        </w:rPr>
-      </w:pPr>
-      <w:hyperlink r:id="rId13" w:history="1">
-        <w:r>
-          <w:rPr>
-            <w:rStyle w:val="a3"/>
-            <w:rFonts w:ascii="Verdana" w:hAnsi="Verdana"/>
-            <w:color w:val="437291"/>
-            <w:sz w:val="20"/>
-            <w:szCs w:val="20"/>
-          </w:rPr>
-          <w:t>15</w:t>
-        </w:r>
-      </w:hyperlink>
-      <w:r>
-        <w:rPr>
-          <w:rFonts w:ascii="Verdana" w:hAnsi="Verdana" w:hint="eastAsia"/>
-          <w:color w:val="000000"/>
-          <w:sz w:val="20"/>
-          <w:szCs w:val="20"/>
-        </w:rPr>
-        <w:t>（</w:t>
-      </w:r>
-      <w:r>
-        <w:rPr>
-          <w:rFonts w:ascii="Verdana" w:hAnsi="Verdana"/>
-          <w:color w:val="000000"/>
-          <w:sz w:val="20"/>
-          <w:szCs w:val="20"/>
-        </w:rPr>
-        <w:t>GA 2020/09/15</w:t>
-      </w:r>
-      <w:r>
-        <w:rPr>
-          <w:rFonts w:ascii="Verdana" w:hAnsi="Verdana" w:hint="eastAsia"/>
-          <w:color w:val="000000"/>
-          <w:sz w:val="20"/>
-          <w:szCs w:val="20"/>
-        </w:rPr>
-        <w:t>）</w:t>
-      </w:r>
-    </w:p>
-    <w:p>
-      <w:pPr>
-        <w:widowControl/>
-        <w:numPr>
-          <w:ilvl w:val="0"/>
-          <w:numId w:val="2"/>
-        </w:numPr>
-        <w:ind w:right="480"/>
-        <w:jc w:val="left"/>
-        <w:rPr>
-          <w:rFonts w:ascii="Verdana" w:hAnsi="Verdana"/>
-          <w:color w:val="000000"/>
-          <w:sz w:val="20"/>
-          <w:szCs w:val="20"/>
-        </w:rPr>
-      </w:pPr>
-      <w:hyperlink r:id="rId14" w:history="1">
-        <w:r>
-          <w:rPr>
-            <w:rStyle w:val="a3"/>
-            <w:rFonts w:ascii="Verdana" w:hAnsi="Verdana"/>
-            <w:color w:val="437291"/>
-            <w:sz w:val="20"/>
-            <w:szCs w:val="20"/>
-          </w:rPr>
-          <w:t>16</w:t>
-        </w:r>
-      </w:hyperlink>
-      <w:r>
-        <w:rPr>
-          <w:rFonts w:ascii="Verdana" w:hAnsi="Verdana" w:hint="eastAsia"/>
-          <w:color w:val="000000"/>
-          <w:sz w:val="20"/>
-          <w:szCs w:val="20"/>
-        </w:rPr>
-        <w:t>（</w:t>
-      </w:r>
-      <w:r>
-        <w:rPr>
-          <w:rFonts w:ascii="Verdana" w:hAnsi="Verdana"/>
-          <w:color w:val="000000"/>
-          <w:sz w:val="20"/>
-          <w:szCs w:val="20"/>
-        </w:rPr>
-        <w:t>GA 2021/03/16</w:t>
-      </w:r>
-      <w:r>
-        <w:rPr>
-          <w:rFonts w:ascii="Verdana" w:hAnsi="Verdana" w:hint="eastAsia"/>
-          <w:color w:val="000000"/>
-          <w:sz w:val="20"/>
-          <w:szCs w:val="20"/>
-        </w:rPr>
-        <w:t>）</w:t>
-      </w:r>
-    </w:p>
-    <w:p>
-      <w:pPr>
-        <w:pStyle w:val="2"/>
-        <w:shd w:val="clear" w:color="auto" w:fill="FFFFFF"/>
-        <w:spacing w:before="450" w:after="0"/>
-        <w:rPr>
-          <w:rFonts w:ascii="Segoe UI" w:hAnsi="Segoe UI" w:cs="Segoe UI"/>
-          <w:b w:val="0"/>
-          <w:bCs w:val="0"/>
-          <w:color w:val="172B4D"/>
-          <w:spacing w:val="-2"/>
-          <w:sz w:val="30"/>
-          <w:szCs w:val="30"/>
-        </w:rPr>
-      </w:pPr>
-      <w:r>
-        <w:rPr>
-          <w:rFonts w:ascii="Segoe UI" w:hAnsi="Segoe UI" w:cs="Segoe UI"/>
-          <w:b w:val="0"/>
-          <w:bCs w:val="0"/>
-          <w:color w:val="172B4D"/>
-          <w:spacing w:val="-2"/>
-          <w:sz w:val="30"/>
-          <w:szCs w:val="30"/>
-        </w:rPr>
-        <w:t>RISC-V</w:t>
-      </w:r>
-      <w:r>
-        <w:rPr>
-          <w:rFonts w:ascii="Segoe UI" w:hAnsi="Segoe UI" w:cs="Segoe UI" w:hint="eastAsia"/>
-          <w:b w:val="0"/>
-          <w:bCs w:val="0"/>
-          <w:color w:val="172B4D"/>
-          <w:spacing w:val="-2"/>
-          <w:sz w:val="30"/>
-          <w:szCs w:val="30"/>
-        </w:rPr>
-        <w:t>状态</w:t>
-      </w:r>
-    </w:p>
-    <w:p>
-      <w:r>
-        <w:rPr>
-          <w:rFonts w:hint="eastAsia"/>
-        </w:rPr>
-        <w:t>jdk-10 版本：</w:t>
-      </w:r>
-    </w:p>
-    <w:p>
-      <w:pPr>
-        <w:rPr>
-          <w:rFonts w:hint="eastAsia"/>
-        </w:rPr>
-      </w:pPr>
-      <w:r>
-        <w:rPr>
-          <w:rFonts w:hint="eastAsia"/>
-        </w:rPr>
-        <w:t>暂无RV64G与RV32G相关支持。</w:t>
-      </w:r>
-    </w:p>
-    <w:p>
-      <w:pPr>
-        <w:rPr>
-          <w:rFonts w:hint="eastAsia"/>
-        </w:rPr>
-      </w:pPr>
-      <w:r>
-        <w:rPr>
-          <w:rFonts w:hint="eastAsia"/>
-        </w:rPr>
-        <w:t>支持局部变量类型推断</w:t>
-      </w:r>
-    </w:p>
-    <w:p>
-      <w:pPr>
-        <w:rPr>
-          <w:rFonts w:hint="eastAsia"/>
-        </w:rPr>
-      </w:pPr>
-      <w:r>
-        <w:rPr>
-          <w:rFonts w:hint="eastAsia"/>
-        </w:rPr>
-        <w:t>支持将JDK Forest整合到单个存储库中</w:t>
-      </w:r>
-    </w:p>
-    <w:p>
-      <w:pPr>
-        <w:rPr>
-          <w:rFonts w:hint="eastAsia"/>
-        </w:rPr>
-      </w:pPr>
-      <w:r>
-        <w:rPr>
-          <w:rFonts w:hint="eastAsia"/>
-        </w:rPr>
-        <w:t>支持垃圾收集器接口</w:t>
-      </w:r>
-    </w:p>
-    <w:p>
-      <w:pPr>
-        <w:rPr>
-          <w:rFonts w:hint="eastAsia"/>
-        </w:rPr>
-      </w:pPr>
-      <w:r>
-        <w:rPr>
-          <w:rFonts w:hint="eastAsia"/>
-        </w:rPr>
-        <w:t>支持G1的并行完整GC</w:t>
-      </w:r>
-    </w:p>
-    <w:p>
-      <w:pPr>
-        <w:rPr>
-          <w:rFonts w:hint="eastAsia"/>
-        </w:rPr>
-      </w:pPr>
-      <w:r>
-        <w:rPr>
-          <w:rFonts w:hint="eastAsia"/>
-        </w:rPr>
-        <w:t>支持应用程序类数据共享</w:t>
-      </w:r>
-    </w:p>
-    <w:p>
-      <w:pPr>
-        <w:rPr>
-          <w:rFonts w:hint="eastAsia"/>
-        </w:rPr>
-      </w:pPr>
-      <w:r>
-        <w:rPr>
-          <w:rFonts w:hint="eastAsia"/>
-        </w:rPr>
-        <w:t>支持线程局部握手</w:t>
-      </w:r>
-    </w:p>
-    <w:p>
-      <w:pPr>
-        <w:rPr>
-          <w:rFonts w:hint="eastAsia"/>
-        </w:rPr>
-      </w:pPr>
-      <w:r>
-        <w:rPr>
-          <w:rFonts w:hint="eastAsia"/>
-        </w:rPr>
-        <w:t>删除了</w:t>
-      </w:r>
-      <w:proofErr w:type="spellStart"/>
-      <w:r>
-        <w:rPr>
-          <w:rFonts w:hint="eastAsia"/>
-        </w:rPr>
-        <w:t>javah</w:t>
-      </w:r>
-      <w:proofErr w:type="spellEnd"/>
-    </w:p>
-    <w:p>
-      <w:pPr>
-        <w:rPr>
-          <w:rFonts w:hint="eastAsia"/>
-        </w:rPr>
-      </w:pPr>
-      <w:r>
-        <w:rPr>
-          <w:rFonts w:hint="eastAsia"/>
-        </w:rPr>
-        <w:t>支持其他Unicode语言标签扩展</w:t>
-      </w:r>
-    </w:p>
-    <w:p>
-      <w:pPr>
-        <w:rPr>
-          <w:rFonts w:hint="eastAsia"/>
-        </w:rPr>
-      </w:pPr>
-      <w:r>
-        <w:rPr>
-          <w:rFonts w:hint="eastAsia"/>
-        </w:rPr>
-        <w:t>支持备用内存设备上的堆分配</w:t>
-      </w:r>
-    </w:p>
-    <w:p>
-      <w:pPr>
-        <w:rPr>
-          <w:rFonts w:hint="eastAsia"/>
-        </w:rPr>
-      </w:pPr>
-      <w:r>
-        <w:rPr>
-          <w:rFonts w:hint="eastAsia"/>
-        </w:rPr>
-        <w:t>支持基于Java的实验性JIT编译器</w:t>
-      </w:r>
-    </w:p>
-    <w:p>
-      <w:pPr>
-        <w:rPr>
-          <w:rFonts w:hint="eastAsia"/>
-        </w:rPr>
-      </w:pPr>
-      <w:r>
-        <w:rPr>
-          <w:rFonts w:hint="eastAsia"/>
-        </w:rPr>
-        <w:t>支持root （CA）证书</w:t>
-      </w:r>
-    </w:p>
+    <w:p/>
     <w:tbl>
       <w:tblPr>
         <w:tblStyle w:val="a5"/>
@@ -1002,7 +510,7 @@
               <w:pStyle w:val="a4"/>
               <w:spacing w:before="150" w:beforeAutospacing="0" w:after="0" w:afterAutospacing="0"/>
               <w:rPr>
-                <w:rFonts w:ascii="Segoe UI" w:hAnsi="Segoe UI" w:cs="Segoe UI" w:hint="eastAsia"/>
+                <w:rFonts w:ascii="Segoe UI" w:hAnsi="Segoe UI" w:cs="Segoe UI"/>
                 <w:color w:val="172B4D"/>
                 <w:kern w:val="2"/>
                 <w:sz w:val="21"/>
@@ -1018,7 +526,6 @@
                 <w:kern w:val="2"/>
                 <w:shd w:val="clear" w:color="auto" w:fill="FFFFFF"/>
               </w:rPr>
-              <w:lastRenderedPageBreak/>
               <w:t>Extension</w:t>
             </w:r>
           </w:p>
@@ -1532,13 +1039,7 @@
         </w:tc>
       </w:tr>
     </w:tbl>
-    <w:p>
-      <w:pPr>
-        <w:rPr>
-          <w:rFonts w:hint="eastAsia"/>
-        </w:rPr>
-      </w:pPr>
-    </w:p>
+    <w:p/>
     <w:sectPr>
       <w:pgSz w:w="11906" w:h="16838"/>
       <w:pgMar w:top="1440" w:right="1800" w:bottom="1440" w:left="1800" w:header="851" w:footer="992" w:gutter="0"/>
@@ -1851,27 +1352,9 @@
   </w:abstractNum>
   <w:num w:numId="1">
     <w:abstractNumId w:val="1"/>
-    <w:lvlOverride w:ilvl="0"/>
-    <w:lvlOverride w:ilvl="1"/>
-    <w:lvlOverride w:ilvl="2"/>
-    <w:lvlOverride w:ilvl="3"/>
-    <w:lvlOverride w:ilvl="4"/>
-    <w:lvlOverride w:ilvl="5"/>
-    <w:lvlOverride w:ilvl="6"/>
-    <w:lvlOverride w:ilvl="7"/>
-    <w:lvlOverride w:ilvl="8"/>
   </w:num>
   <w:num w:numId="2">
     <w:abstractNumId w:val="0"/>
-    <w:lvlOverride w:ilvl="0"/>
-    <w:lvlOverride w:ilvl="1"/>
-    <w:lvlOverride w:ilvl="2"/>
-    <w:lvlOverride w:ilvl="3"/>
-    <w:lvlOverride w:ilvl="4"/>
-    <w:lvlOverride w:ilvl="5"/>
-    <w:lvlOverride w:ilvl="6"/>
-    <w:lvlOverride w:ilvl="7"/>
-    <w:lvlOverride w:ilvl="8"/>
   </w:num>
 </w:numbering>
 </file>
@@ -2326,7 +1809,6 @@
   <w:style w:type="character" w:default="1" w:styleId="a0">
     <w:name w:val="Default Paragraph Font"/>
     <w:uiPriority w:val="1"/>
-    <w:semiHidden/>
     <w:unhideWhenUsed/>
   </w:style>
   <w:style w:type="table" w:default="1" w:styleId="a1">
@@ -2384,7 +1866,6 @@
     <w:name w:val="Hyperlink"/>
     <w:basedOn w:val="a0"/>
     <w:uiPriority w:val="99"/>
-    <w:semiHidden/>
     <w:unhideWhenUsed/>
     <w:rsid w:val="00063654"/>
     <w:rPr>
@@ -2427,6 +1908,69 @@
         <w:insideV w:val="single" w:sz="4" w:space="0" w:color="auto"/>
       </w:tblBorders>
     </w:tblPr>
+  </w:style>
+  <w:style w:type="character" w:styleId="a6">
+    <w:name w:val="Unresolved Mention"/>
+    <w:basedOn w:val="a0"/>
+    <w:uiPriority w:val="99"/>
+    <w:semiHidden/>
+    <w:unhideWhenUsed/>
+    <w:rsid w:val="0018465B"/>
+    <w:rPr>
+      <w:color w:val="605E5C"/>
+      <w:shd w:val="clear" w:color="auto" w:fill="E1DFDD"/>
+    </w:rPr>
+  </w:style>
+  <w:style w:type="paragraph" w:styleId="HTML">
+    <w:name w:val="HTML Preformatted"/>
+    <w:basedOn w:val="a"/>
+    <w:link w:val="HTML0"/>
+    <w:uiPriority w:val="99"/>
+    <w:semiHidden/>
+    <w:unhideWhenUsed/>
+    <w:rsid w:val="002D4D5E"/>
+    <w:pPr>
+      <w:widowControl/>
+      <w:tabs>
+        <w:tab w:val="left" w:pos="916"/>
+        <w:tab w:val="left" w:pos="1832"/>
+        <w:tab w:val="left" w:pos="2748"/>
+        <w:tab w:val="left" w:pos="3664"/>
+        <w:tab w:val="left" w:pos="4580"/>
+        <w:tab w:val="left" w:pos="5496"/>
+        <w:tab w:val="left" w:pos="6412"/>
+        <w:tab w:val="left" w:pos="7328"/>
+        <w:tab w:val="left" w:pos="8244"/>
+        <w:tab w:val="left" w:pos="9160"/>
+        <w:tab w:val="left" w:pos="10076"/>
+        <w:tab w:val="left" w:pos="10992"/>
+        <w:tab w:val="left" w:pos="11908"/>
+        <w:tab w:val="left" w:pos="12824"/>
+        <w:tab w:val="left" w:pos="13740"/>
+        <w:tab w:val="left" w:pos="14656"/>
+      </w:tabs>
+      <w:jc w:val="left"/>
+    </w:pPr>
+    <w:rPr>
+      <w:rFonts w:ascii="宋体" w:eastAsia="宋体" w:hAnsi="宋体" w:cs="宋体"/>
+      <w:kern w:val="0"/>
+      <w:sz w:val="24"/>
+      <w:szCs w:val="24"/>
+    </w:rPr>
+  </w:style>
+  <w:style w:type="character" w:customStyle="1" w:styleId="HTML0">
+    <w:name w:val="HTML 预设格式 字符"/>
+    <w:basedOn w:val="a0"/>
+    <w:link w:val="HTML"/>
+    <w:uiPriority w:val="99"/>
+    <w:semiHidden/>
+    <w:rsid w:val="002D4D5E"/>
+    <w:rPr>
+      <w:rFonts w:ascii="宋体" w:eastAsia="宋体" w:hAnsi="宋体" w:cs="宋体"/>
+      <w:kern w:val="0"/>
+      <w:sz w:val="24"/>
+      <w:szCs w:val="24"/>
+    </w:rPr>
   </w:style>
 </w:styles>
 </file>

</xml_diff>